<commit_message>
PVA patrick versie 1.0
Nu met takenlijst
</commit_message>
<xml_diff>
--- a/Documenten_in_ontwikkeling/IndividueleDocumenten_in_ontwikkeling/Plan_van_aanpak/plan_van_aanpak_patrick1.0.docx
+++ b/Documenten_in_ontwikkeling/IndividueleDocumenten_in_ontwikkeling/Plan_van_aanpak/plan_van_aanpak_patrick1.0.docx
@@ -923,63 +923,6 @@
     </w:p>
     <w:p>
       <w:pPr>
-        <w:pStyle w:val="paragraph"/>
-        <w:textAlignment w:val="baseline"/>
-      </w:pPr>
-      <w:r>
-        <w:rPr>
-          <w:rStyle w:val="eop"/>
-          <w:rFonts w:ascii="Calibri" w:hAnsi="Calibri" w:cs="Calibri"/>
-          <w:sz w:val="22"/>
-          <w:szCs w:val="22"/>
-        </w:rPr>
-        <w:t> </w:t>
-      </w:r>
-    </w:p>
-    <w:p>
-      <w:pPr>
-        <w:pStyle w:val="paragraph"/>
-        <w:textAlignment w:val="baseline"/>
-      </w:pPr>
-      <w:r>
-        <w:rPr>
-          <w:rStyle w:val="normaltextrun"/>
-          <w:rFonts w:ascii="Calibri" w:hAnsi="Calibri" w:cs="Calibri"/>
-          <w:sz w:val="22"/>
-          <w:szCs w:val="22"/>
-        </w:rPr>
-        <w:t xml:space="preserve">Het hoofddoel van de applicatie is informatie geven aan bezoekers en potentiele bezoekers van park </w:t>
-      </w:r>
-      <w:r>
-        <w:rPr>
-          <w:rStyle w:val="spellingerror"/>
-          <w:rFonts w:ascii="Calibri" w:hAnsi="Calibri" w:cs="Calibri"/>
-          <w:sz w:val="22"/>
-          <w:szCs w:val="22"/>
-        </w:rPr>
-        <w:t>Cronesteyn</w:t>
-      </w:r>
-      <w:r>
-        <w:rPr>
-          <w:rStyle w:val="normaltextrun"/>
-          <w:rFonts w:ascii="Calibri" w:hAnsi="Calibri" w:cs="Calibri"/>
-          <w:sz w:val="22"/>
-          <w:szCs w:val="22"/>
-        </w:rPr>
-        <w:t>. Op de website moet duidelijk vermeld worden welke activiteiten er georganiseerd worden  door de vrijwilligersvereniging. De website wordt ook gebruikt om nieuwe vrijwilligers te werven door echte natuurliefhebbers aan te sporen zich aan te melden.  Daarnaast moet er de mogelijkheid zijn om contact op te nemen door middel van een contactformulier.</w:t>
-      </w:r>
-      <w:r>
-        <w:rPr>
-          <w:rStyle w:val="eop"/>
-          <w:rFonts w:ascii="Calibri" w:hAnsi="Calibri" w:cs="Calibri"/>
-          <w:sz w:val="22"/>
-          <w:szCs w:val="22"/>
-        </w:rPr>
-        <w:t> </w:t>
-      </w:r>
-    </w:p>
-    <w:p>
-      <w:pPr>
         <w:rPr>
           <w:rFonts w:asciiTheme="majorHAnsi" w:eastAsiaTheme="majorEastAsia" w:hAnsiTheme="majorHAnsi" w:cstheme="majorBidi"/>
           <w:color w:val="2F5496" w:themeColor="accent1" w:themeShade="BF"/>
@@ -987,6 +930,9 @@
           <w:szCs w:val="32"/>
         </w:rPr>
       </w:pPr>
+      <w:r>
+        <w:t>De aanleiding voor het starten van dit project is de staat van de huidige website. Deze is ernstig verouderd, het design spreekt niet aan, de navigatie is onoverzichtelijk en de website is niet responive. De website niet te onderhouden door mensen die geen verstand hebben van code, omdat de content aangepast moet worden direct in de code. De wens is om een cms-systeem te integreren.</w:t>
+      </w:r>
       <w:r>
         <w:br w:type="page"/>
       </w:r>
@@ -2579,6 +2525,9 @@
         </w:tc>
       </w:tr>
       <w:tr>
+        <w:trPr>
+          <w:trHeight w:val="952"/>
+        </w:trPr>
         <w:tc>
           <w:tcPr>
             <w:tcW w:w="2265" w:type="dxa"/>
@@ -2653,6 +2602,9 @@
         </w:tc>
       </w:tr>
       <w:tr>
+        <w:trPr>
+          <w:trHeight w:val="1253"/>
+        </w:trPr>
         <w:tc>
           <w:tcPr>
             <w:tcW w:w="2265" w:type="dxa"/>
@@ -2716,6 +2668,9 @@
         </w:tc>
       </w:tr>
       <w:tr>
+        <w:trPr>
+          <w:trHeight w:val="675"/>
+        </w:trPr>
         <w:tc>
           <w:tcPr>
             <w:tcW w:w="2265" w:type="dxa"/>
@@ -2770,6 +2725,9 @@
         </w:tc>
       </w:tr>
       <w:tr>
+        <w:trPr>
+          <w:trHeight w:val="694"/>
+        </w:trPr>
         <w:tc>
           <w:tcPr>
             <w:tcW w:w="2265" w:type="dxa"/>
@@ -2812,6 +2770,9 @@
         </w:tc>
       </w:tr>
       <w:tr>
+        <w:trPr>
+          <w:trHeight w:val="1123"/>
+        </w:trPr>
         <w:tc>
           <w:tcPr>
             <w:tcW w:w="2265" w:type="dxa"/>
@@ -2838,12 +2799,7 @@
           </w:tcPr>
           <w:p>
             <w:r>
-              <w:t>14</w:t>
-            </w:r>
-            <w:bookmarkStart w:id="6" w:name="_GoBack"/>
-            <w:bookmarkEnd w:id="6"/>
-            <w:r>
-              <w:t>-06-2019</w:t>
+              <w:t>14-06-2019</w:t>
             </w:r>
           </w:p>
         </w:tc>
@@ -2864,1422 +2820,904 @@
         <w:br w:type="page"/>
       </w:r>
     </w:p>
+    <w:p/>
     <w:p>
       <w:pPr>
         <w:pStyle w:val="Heading1"/>
       </w:pPr>
-      <w:bookmarkStart w:id="7" w:name="_Toc510553"/>
-      <w:r>
-        <w:lastRenderedPageBreak/>
-        <w:t>7. Taken</w:t>
-      </w:r>
-      <w:r>
-        <w:t>lijst</w:t>
-      </w:r>
-      <w:bookmarkEnd w:id="7"/>
+      <w:r>
+        <w:t>7</w:t>
+      </w:r>
+      <w:r>
+        <w:t>. Planning</w:t>
+      </w:r>
+    </w:p>
+    <w:p>
+      <w:r>
+        <w:t xml:space="preserve">4-02-2019 </w:t>
+      </w:r>
+      <w:r>
+        <w:t>8-03-2019</w:t>
+      </w:r>
     </w:p>
     <w:tbl>
       <w:tblPr>
         <w:tblStyle w:val="TableGrid"/>
-        <w:tblpPr w:leftFromText="141" w:rightFromText="141" w:vertAnchor="text" w:horzAnchor="margin" w:tblpY="143"/>
-        <w:tblW w:w="0" w:type="auto"/>
+        <w:tblW w:w="9616" w:type="dxa"/>
         <w:tblLook w:val="04A0" w:firstRow="1" w:lastRow="0" w:firstColumn="1" w:lastColumn="0" w:noHBand="0" w:noVBand="1"/>
       </w:tblPr>
       <w:tblGrid>
-        <w:gridCol w:w="2547"/>
+        <w:gridCol w:w="3204"/>
+        <w:gridCol w:w="3206"/>
+        <w:gridCol w:w="3206"/>
       </w:tblGrid>
       <w:tr>
-        <w:tc>
-          <w:tcPr>
-            <w:tcW w:w="2547" w:type="dxa"/>
+        <w:trPr>
+          <w:trHeight w:val="621"/>
+        </w:trPr>
+        <w:tc>
+          <w:tcPr>
+            <w:tcW w:w="3204" w:type="dxa"/>
           </w:tcPr>
           <w:p>
             <w:pPr>
               <w:rPr>
                 <w:b/>
+                <w:lang w:val="en-GB"/>
               </w:rPr>
             </w:pPr>
             <w:r>
               <w:rPr>
                 <w:b/>
-              </w:rPr>
-              <w:t>Legenda</w:t>
-            </w:r>
+                <w:lang w:val="en-GB"/>
+              </w:rPr>
+              <w:t xml:space="preserve">             </w:t>
+            </w:r>
+            <w:proofErr w:type="spellStart"/>
+            <w:r>
+              <w:rPr>
+                <w:b/>
+                <w:lang w:val="en-GB"/>
+              </w:rPr>
+              <w:t>Ontwerp</w:t>
+            </w:r>
+            <w:proofErr w:type="spellEnd"/>
+          </w:p>
+        </w:tc>
+        <w:tc>
+          <w:tcPr>
+            <w:tcW w:w="3206" w:type="dxa"/>
+          </w:tcPr>
+          <w:p>
+            <w:pPr>
+              <w:rPr>
+                <w:b/>
+                <w:lang w:val="en-GB"/>
+              </w:rPr>
+            </w:pPr>
+            <w:r>
+              <w:rPr>
+                <w:b/>
+                <w:lang w:val="en-GB"/>
+              </w:rPr>
+              <w:t xml:space="preserve">                   </w:t>
+            </w:r>
+            <w:proofErr w:type="spellStart"/>
+            <w:r>
+              <w:rPr>
+                <w:b/>
+                <w:lang w:val="en-GB"/>
+              </w:rPr>
+              <w:t>Tijdsduur</w:t>
+            </w:r>
+            <w:proofErr w:type="spellEnd"/>
+          </w:p>
+        </w:tc>
+        <w:tc>
+          <w:tcPr>
+            <w:tcW w:w="3206" w:type="dxa"/>
+          </w:tcPr>
+          <w:p>
+            <w:pPr>
+              <w:rPr>
+                <w:b/>
+                <w:lang w:val="en-GB"/>
+              </w:rPr>
+            </w:pPr>
+            <w:r>
+              <w:rPr>
+                <w:b/>
+                <w:lang w:val="en-GB"/>
+              </w:rPr>
+              <w:t xml:space="preserve">            </w:t>
+            </w:r>
+            <w:proofErr w:type="spellStart"/>
+            <w:r>
+              <w:rPr>
+                <w:b/>
+                <w:lang w:val="en-GB"/>
+              </w:rPr>
+              <w:t>Betrokken</w:t>
+            </w:r>
+            <w:proofErr w:type="spellEnd"/>
           </w:p>
         </w:tc>
       </w:tr>
       <w:tr>
-        <w:tc>
-          <w:tcPr>
-            <w:tcW w:w="2547" w:type="dxa"/>
-            <w:shd w:val="clear" w:color="auto" w:fill="FFF2CC" w:themeFill="accent4" w:themeFillTint="33"/>
-          </w:tcPr>
-          <w:p>
-            <w:r>
-              <w:t>Behoefteanalyse</w:t>
-            </w:r>
+        <w:trPr>
+          <w:trHeight w:val="621"/>
+        </w:trPr>
+        <w:tc>
+          <w:tcPr>
+            <w:tcW w:w="3204" w:type="dxa"/>
+          </w:tcPr>
+          <w:p>
+            <w:pPr>
+              <w:rPr>
+                <w:lang w:val="en-GB"/>
+              </w:rPr>
+            </w:pPr>
+            <w:proofErr w:type="spellStart"/>
+            <w:r>
+              <w:rPr>
+                <w:lang w:val="en-GB"/>
+              </w:rPr>
+              <w:t>Vragenlijst</w:t>
+            </w:r>
+            <w:proofErr w:type="spellEnd"/>
+          </w:p>
+        </w:tc>
+        <w:tc>
+          <w:tcPr>
+            <w:tcW w:w="3206" w:type="dxa"/>
+          </w:tcPr>
+          <w:p>
+            <w:pPr>
+              <w:rPr>
+                <w:lang w:val="en-GB"/>
+              </w:rPr>
+            </w:pPr>
+            <w:r>
+              <w:rPr>
+                <w:lang w:val="en-GB"/>
+              </w:rPr>
+              <w:t xml:space="preserve">1 </w:t>
+            </w:r>
+            <w:proofErr w:type="spellStart"/>
+            <w:r>
+              <w:rPr>
+                <w:lang w:val="en-GB"/>
+              </w:rPr>
+              <w:t>dag</w:t>
+            </w:r>
+            <w:proofErr w:type="spellEnd"/>
+            <w:r>
+              <w:rPr>
+                <w:lang w:val="en-GB"/>
+              </w:rPr>
+              <w:t xml:space="preserve"> (04-02-2019 &gt; 05-02-2019)</w:t>
+            </w:r>
+          </w:p>
+        </w:tc>
+        <w:tc>
+          <w:tcPr>
+            <w:tcW w:w="3206" w:type="dxa"/>
+          </w:tcPr>
+          <w:p>
+            <w:pPr>
+              <w:rPr>
+                <w:lang w:val="en-GB"/>
+              </w:rPr>
+            </w:pPr>
+            <w:bookmarkStart w:id="6" w:name="_GoBack"/>
+            <w:bookmarkEnd w:id="6"/>
           </w:p>
         </w:tc>
       </w:tr>
       <w:tr>
-        <w:tc>
-          <w:tcPr>
-            <w:tcW w:w="2547" w:type="dxa"/>
-            <w:shd w:val="clear" w:color="auto" w:fill="D9E2F3" w:themeFill="accent1" w:themeFillTint="33"/>
-          </w:tcPr>
-          <w:p>
-            <w:r>
-              <w:t>Plan van aanpak</w:t>
-            </w:r>
+        <w:trPr>
+          <w:trHeight w:val="621"/>
+        </w:trPr>
+        <w:tc>
+          <w:tcPr>
+            <w:tcW w:w="3204" w:type="dxa"/>
+          </w:tcPr>
+          <w:p>
+            <w:pPr>
+              <w:rPr>
+                <w:lang w:val="en-GB"/>
+              </w:rPr>
+            </w:pPr>
+            <w:r>
+              <w:rPr>
+                <w:lang w:val="en-GB"/>
+              </w:rPr>
+              <w:t>Interview</w:t>
+            </w:r>
+          </w:p>
+        </w:tc>
+        <w:tc>
+          <w:tcPr>
+            <w:tcW w:w="3206" w:type="dxa"/>
+          </w:tcPr>
+          <w:p>
+            <w:pPr>
+              <w:rPr>
+                <w:lang w:val="en-GB"/>
+              </w:rPr>
+            </w:pPr>
+            <w:r>
+              <w:rPr>
+                <w:lang w:val="en-GB"/>
+              </w:rPr>
+              <w:t xml:space="preserve">1 </w:t>
+            </w:r>
+            <w:proofErr w:type="spellStart"/>
+            <w:r>
+              <w:rPr>
+                <w:lang w:val="en-GB"/>
+              </w:rPr>
+              <w:t>dag</w:t>
+            </w:r>
+            <w:proofErr w:type="spellEnd"/>
+            <w:r>
+              <w:rPr>
+                <w:lang w:val="en-GB"/>
+              </w:rPr>
+              <w:t xml:space="preserve"> </w:t>
+            </w:r>
+            <w:proofErr w:type="gramStart"/>
+            <w:r>
+              <w:rPr>
+                <w:lang w:val="en-GB"/>
+              </w:rPr>
+              <w:t>( 11</w:t>
+            </w:r>
+            <w:proofErr w:type="gramEnd"/>
+            <w:r>
+              <w:rPr>
+                <w:lang w:val="en-GB"/>
+              </w:rPr>
+              <w:t>-02-2019 &gt; 12-02-2019)</w:t>
+            </w:r>
+          </w:p>
+        </w:tc>
+        <w:tc>
+          <w:tcPr>
+            <w:tcW w:w="3206" w:type="dxa"/>
+          </w:tcPr>
+          <w:p>
+            <w:pPr>
+              <w:rPr>
+                <w:lang w:val="en-GB"/>
+              </w:rPr>
+            </w:pPr>
           </w:p>
         </w:tc>
       </w:tr>
       <w:tr>
-        <w:tc>
-          <w:tcPr>
-            <w:tcW w:w="2547" w:type="dxa"/>
-            <w:shd w:val="clear" w:color="auto" w:fill="FDB1A9"/>
-          </w:tcPr>
-          <w:p>
-            <w:r>
-              <w:t>Functioneel ontwerp</w:t>
-            </w:r>
+        <w:trPr>
+          <w:trHeight w:val="621"/>
+        </w:trPr>
+        <w:tc>
+          <w:tcPr>
+            <w:tcW w:w="3204" w:type="dxa"/>
+          </w:tcPr>
+          <w:p>
+            <w:pPr>
+              <w:rPr>
+                <w:lang w:val="en-GB"/>
+              </w:rPr>
+            </w:pPr>
+            <w:proofErr w:type="spellStart"/>
+            <w:r>
+              <w:rPr>
+                <w:lang w:val="en-GB"/>
+              </w:rPr>
+              <w:t>Behoefteanalyse</w:t>
+            </w:r>
+            <w:proofErr w:type="spellEnd"/>
+          </w:p>
+        </w:tc>
+        <w:tc>
+          <w:tcPr>
+            <w:tcW w:w="3206" w:type="dxa"/>
+          </w:tcPr>
+          <w:p>
+            <w:pPr>
+              <w:rPr>
+                <w:b/>
+                <w:lang w:val="en-GB"/>
+              </w:rPr>
+            </w:pPr>
+            <w:r>
+              <w:t xml:space="preserve">1 uur 45 minuten    </w:t>
+            </w:r>
+            <w:r>
+              <w:t xml:space="preserve">(12-02-2019 &gt; </w:t>
+            </w:r>
+            <w:r>
+              <w:rPr>
+                <w:lang w:val="en-GB"/>
+              </w:rPr>
+              <w:t>12-02-2019)</w:t>
+            </w:r>
+          </w:p>
+        </w:tc>
+        <w:tc>
+          <w:tcPr>
+            <w:tcW w:w="3206" w:type="dxa"/>
+          </w:tcPr>
+          <w:p>
+            <w:pPr>
+              <w:rPr>
+                <w:lang w:val="en-GB"/>
+              </w:rPr>
+            </w:pPr>
           </w:p>
         </w:tc>
       </w:tr>
       <w:tr>
-        <w:tc>
-          <w:tcPr>
-            <w:tcW w:w="2547" w:type="dxa"/>
-            <w:shd w:val="clear" w:color="auto" w:fill="F7D5ED"/>
-          </w:tcPr>
-          <w:p>
-            <w:pPr>
-              <w:tabs>
-                <w:tab w:val="right" w:pos="2331"/>
-              </w:tabs>
-            </w:pPr>
-            <w:r>
-              <w:t>Grafisch ontwerp</w:t>
-            </w:r>
-            <w:r>
-              <w:tab/>
-            </w:r>
+        <w:trPr>
+          <w:trHeight w:val="621"/>
+        </w:trPr>
+        <w:tc>
+          <w:tcPr>
+            <w:tcW w:w="3204" w:type="dxa"/>
+          </w:tcPr>
+          <w:p>
+            <w:pPr>
+              <w:rPr>
+                <w:lang w:val="en-GB"/>
+              </w:rPr>
+            </w:pPr>
+            <w:r>
+              <w:rPr>
+                <w:lang w:val="en-GB"/>
+              </w:rPr>
+              <w:t xml:space="preserve">Plan van </w:t>
+            </w:r>
+            <w:proofErr w:type="spellStart"/>
+            <w:r>
+              <w:rPr>
+                <w:lang w:val="en-GB"/>
+              </w:rPr>
+              <w:t>aanpak</w:t>
+            </w:r>
+            <w:proofErr w:type="spellEnd"/>
+            <w:r>
+              <w:rPr>
+                <w:lang w:val="en-GB"/>
+              </w:rPr>
+              <w:t xml:space="preserve"> </w:t>
+            </w:r>
+          </w:p>
+        </w:tc>
+        <w:tc>
+          <w:tcPr>
+            <w:tcW w:w="3206" w:type="dxa"/>
+          </w:tcPr>
+          <w:p>
+            <w:pPr>
+              <w:rPr>
+                <w:b/>
+                <w:lang w:val="en-GB"/>
+              </w:rPr>
+            </w:pPr>
+            <w:r>
+              <w:t xml:space="preserve"> 1 uur 45 minuten    ( </w:t>
+            </w:r>
+            <w:r>
+              <w:t>18-02-2019</w:t>
+            </w:r>
+            <w:r>
+              <w:t xml:space="preserve"> &gt; 18-02-2019)</w:t>
+            </w:r>
+          </w:p>
+        </w:tc>
+        <w:tc>
+          <w:tcPr>
+            <w:tcW w:w="3206" w:type="dxa"/>
+          </w:tcPr>
+          <w:p>
+            <w:pPr>
+              <w:rPr>
+                <w:lang w:val="en-GB"/>
+              </w:rPr>
+            </w:pPr>
           </w:p>
         </w:tc>
       </w:tr>
       <w:tr>
-        <w:tc>
-          <w:tcPr>
-            <w:tcW w:w="2547" w:type="dxa"/>
-            <w:shd w:val="clear" w:color="auto" w:fill="E2EFD9" w:themeFill="accent6" w:themeFillTint="33"/>
-          </w:tcPr>
-          <w:p>
-            <w:r>
-              <w:t>Technisch ontwerp</w:t>
-            </w:r>
+        <w:trPr>
+          <w:trHeight w:val="587"/>
+        </w:trPr>
+        <w:tc>
+          <w:tcPr>
+            <w:tcW w:w="3204" w:type="dxa"/>
+          </w:tcPr>
+          <w:p>
+            <w:pPr>
+              <w:rPr>
+                <w:rFonts w:ascii="Arial" w:hAnsi="Arial" w:cs="Arial"/>
+                <w:sz w:val="24"/>
+                <w:szCs w:val="24"/>
+                <w:lang w:val="en-GB"/>
+              </w:rPr>
+            </w:pPr>
+            <w:r>
+              <w:rPr>
+                <w:rFonts w:ascii="Arial" w:hAnsi="Arial" w:cs="Arial"/>
+                <w:sz w:val="24"/>
+                <w:szCs w:val="24"/>
+                <w:lang w:val="en-GB"/>
+              </w:rPr>
+              <w:t>Wireframes</w:t>
+            </w:r>
+          </w:p>
+        </w:tc>
+        <w:tc>
+          <w:tcPr>
+            <w:tcW w:w="3206" w:type="dxa"/>
+          </w:tcPr>
+          <w:p>
+            <w:pPr>
+              <w:rPr>
+                <w:lang w:val="en-GB"/>
+              </w:rPr>
+            </w:pPr>
+            <w:r>
+              <w:t xml:space="preserve">1 week </w:t>
+            </w:r>
+            <w:r>
+              <w:t>(</w:t>
+            </w:r>
+            <w:r>
+              <w:t xml:space="preserve"> 25</w:t>
+            </w:r>
+            <w:r>
+              <w:t xml:space="preserve">-02-2019 &gt; </w:t>
+            </w:r>
+            <w:r>
+              <w:t>1</w:t>
+            </w:r>
+            <w:r>
+              <w:t>-0</w:t>
+            </w:r>
+            <w:r>
+              <w:t>3</w:t>
+            </w:r>
+            <w:r>
+              <w:t>-2019)</w:t>
+            </w:r>
+          </w:p>
+        </w:tc>
+        <w:tc>
+          <w:tcPr>
+            <w:tcW w:w="3206" w:type="dxa"/>
+          </w:tcPr>
+          <w:p>
+            <w:pPr>
+              <w:rPr>
+                <w:lang w:val="en-GB"/>
+              </w:rPr>
+            </w:pPr>
           </w:p>
         </w:tc>
       </w:tr>
       <w:tr>
-        <w:tc>
-          <w:tcPr>
-            <w:tcW w:w="2547" w:type="dxa"/>
-            <w:shd w:val="clear" w:color="auto" w:fill="FBE4D5" w:themeFill="accent2" w:themeFillTint="33"/>
-          </w:tcPr>
-          <w:p>
-            <w:r>
-              <w:t>Ontwikkelen</w:t>
-            </w:r>
+        <w:trPr>
+          <w:trHeight w:val="621"/>
+        </w:trPr>
+        <w:tc>
+          <w:tcPr>
+            <w:tcW w:w="3204" w:type="dxa"/>
+          </w:tcPr>
+          <w:p>
+            <w:pPr>
+              <w:rPr>
+                <w:rFonts w:ascii="Arial" w:hAnsi="Arial" w:cs="Arial"/>
+                <w:sz w:val="24"/>
+                <w:szCs w:val="24"/>
+                <w:lang w:val="en-GB"/>
+              </w:rPr>
+            </w:pPr>
+            <w:proofErr w:type="spellStart"/>
+            <w:r>
+              <w:rPr>
+                <w:rFonts w:ascii="Arial" w:hAnsi="Arial" w:cs="Arial"/>
+                <w:sz w:val="24"/>
+                <w:szCs w:val="24"/>
+                <w:lang w:val="en-GB"/>
+              </w:rPr>
+              <w:t>usecases</w:t>
+            </w:r>
+            <w:proofErr w:type="spellEnd"/>
+          </w:p>
+        </w:tc>
+        <w:tc>
+          <w:tcPr>
+            <w:tcW w:w="3206" w:type="dxa"/>
+          </w:tcPr>
+          <w:p>
+            <w:pPr>
+              <w:rPr>
+                <w:lang w:val="en-GB"/>
+              </w:rPr>
+            </w:pPr>
+            <w:r>
+              <w:t xml:space="preserve">1 week </w:t>
+            </w:r>
+            <w:r>
+              <w:t xml:space="preserve">( </w:t>
+            </w:r>
+            <w:r>
+              <w:t>25</w:t>
+            </w:r>
+            <w:r>
+              <w:t xml:space="preserve">-02-2019 &gt; </w:t>
+            </w:r>
+            <w:r>
+              <w:t>1</w:t>
+            </w:r>
+            <w:r>
+              <w:t>-0</w:t>
+            </w:r>
+            <w:r>
+              <w:t>3</w:t>
+            </w:r>
+            <w:r>
+              <w:t>-2019)</w:t>
+            </w:r>
+          </w:p>
+        </w:tc>
+        <w:tc>
+          <w:tcPr>
+            <w:tcW w:w="3206" w:type="dxa"/>
+          </w:tcPr>
+          <w:p>
+            <w:pPr>
+              <w:rPr>
+                <w:lang w:val="en-GB"/>
+              </w:rPr>
+            </w:pPr>
+          </w:p>
+        </w:tc>
+      </w:tr>
+      <w:tr>
+        <w:trPr>
+          <w:trHeight w:val="587"/>
+        </w:trPr>
+        <w:tc>
+          <w:tcPr>
+            <w:tcW w:w="3204" w:type="dxa"/>
+          </w:tcPr>
+          <w:p>
+            <w:pPr>
+              <w:rPr>
+                <w:rFonts w:ascii="Arial" w:hAnsi="Arial" w:cs="Arial"/>
+                <w:sz w:val="24"/>
+                <w:szCs w:val="24"/>
+                <w:lang w:val="en-GB"/>
+              </w:rPr>
+            </w:pPr>
+            <w:proofErr w:type="spellStart"/>
+            <w:r>
+              <w:rPr>
+                <w:rFonts w:ascii="Arial" w:hAnsi="Arial" w:cs="Arial"/>
+                <w:sz w:val="24"/>
+                <w:szCs w:val="24"/>
+                <w:lang w:val="en-GB"/>
+              </w:rPr>
+              <w:t>Navigatiediagram</w:t>
+            </w:r>
+            <w:proofErr w:type="spellEnd"/>
+          </w:p>
+        </w:tc>
+        <w:tc>
+          <w:tcPr>
+            <w:tcW w:w="3206" w:type="dxa"/>
+          </w:tcPr>
+          <w:p>
+            <w:pPr>
+              <w:rPr>
+                <w:lang w:val="en-GB"/>
+              </w:rPr>
+            </w:pPr>
+            <w:r>
+              <w:t xml:space="preserve">1 week </w:t>
+            </w:r>
+            <w:r>
+              <w:t xml:space="preserve">( </w:t>
+            </w:r>
+            <w:r>
+              <w:t>25</w:t>
+            </w:r>
+            <w:r>
+              <w:t xml:space="preserve">-02-2019 &gt; </w:t>
+            </w:r>
+            <w:r>
+              <w:t>1</w:t>
+            </w:r>
+            <w:r>
+              <w:t>-0</w:t>
+            </w:r>
+            <w:r>
+              <w:t>3</w:t>
+            </w:r>
+            <w:r>
+              <w:t>-2019)</w:t>
+            </w:r>
+          </w:p>
+        </w:tc>
+        <w:tc>
+          <w:tcPr>
+            <w:tcW w:w="3206" w:type="dxa"/>
+          </w:tcPr>
+          <w:p>
+            <w:pPr>
+              <w:rPr>
+                <w:lang w:val="en-GB"/>
+              </w:rPr>
+            </w:pPr>
+          </w:p>
+        </w:tc>
+      </w:tr>
+      <w:tr>
+        <w:trPr>
+          <w:trHeight w:val="621"/>
+        </w:trPr>
+        <w:tc>
+          <w:tcPr>
+            <w:tcW w:w="3204" w:type="dxa"/>
+          </w:tcPr>
+          <w:p>
+            <w:pPr>
+              <w:rPr>
+                <w:rFonts w:ascii="Arial" w:hAnsi="Arial" w:cs="Arial"/>
+                <w:sz w:val="24"/>
+                <w:szCs w:val="24"/>
+                <w:lang w:val="en-GB"/>
+              </w:rPr>
+            </w:pPr>
+            <w:proofErr w:type="spellStart"/>
+            <w:r>
+              <w:rPr>
+                <w:rFonts w:ascii="Arial" w:hAnsi="Arial" w:cs="Arial"/>
+                <w:sz w:val="24"/>
+                <w:szCs w:val="24"/>
+                <w:lang w:val="en-GB"/>
+              </w:rPr>
+              <w:t>Lijst</w:t>
+            </w:r>
+            <w:proofErr w:type="spellEnd"/>
+            <w:r>
+              <w:rPr>
+                <w:rFonts w:ascii="Arial" w:hAnsi="Arial" w:cs="Arial"/>
+                <w:sz w:val="24"/>
+                <w:szCs w:val="24"/>
+                <w:lang w:val="en-GB"/>
+              </w:rPr>
+              <w:t xml:space="preserve"> van </w:t>
+            </w:r>
+            <w:proofErr w:type="spellStart"/>
+            <w:r>
+              <w:rPr>
+                <w:rFonts w:ascii="Arial" w:hAnsi="Arial" w:cs="Arial"/>
+                <w:sz w:val="24"/>
+                <w:szCs w:val="24"/>
+                <w:lang w:val="en-GB"/>
+              </w:rPr>
+              <w:t>Pagina’s</w:t>
+            </w:r>
+            <w:proofErr w:type="spellEnd"/>
+          </w:p>
+        </w:tc>
+        <w:tc>
+          <w:tcPr>
+            <w:tcW w:w="3206" w:type="dxa"/>
+          </w:tcPr>
+          <w:p>
+            <w:pPr>
+              <w:rPr>
+                <w:lang w:val="en-GB"/>
+              </w:rPr>
+            </w:pPr>
+            <w:r>
+              <w:rPr>
+                <w:lang w:val="en-GB"/>
+              </w:rPr>
+              <w:t>1 week (4-03-2019 &gt; 8-03-2019)</w:t>
+            </w:r>
+          </w:p>
+        </w:tc>
+        <w:tc>
+          <w:tcPr>
+            <w:tcW w:w="3206" w:type="dxa"/>
+          </w:tcPr>
+          <w:p>
+            <w:pPr>
+              <w:rPr>
+                <w:lang w:val="en-GB"/>
+              </w:rPr>
+            </w:pPr>
+          </w:p>
+        </w:tc>
+      </w:tr>
+      <w:tr>
+        <w:trPr>
+          <w:trHeight w:val="587"/>
+        </w:trPr>
+        <w:tc>
+          <w:tcPr>
+            <w:tcW w:w="3204" w:type="dxa"/>
+          </w:tcPr>
+          <w:p>
+            <w:pPr>
+              <w:rPr>
+                <w:rFonts w:ascii="Arial" w:hAnsi="Arial" w:cs="Arial"/>
+                <w:sz w:val="24"/>
+                <w:szCs w:val="24"/>
+                <w:lang w:val="en-GB"/>
+              </w:rPr>
+            </w:pPr>
+            <w:r>
+              <w:rPr>
+                <w:rFonts w:ascii="Arial" w:hAnsi="Arial" w:cs="Arial"/>
+                <w:color w:val="000000"/>
+                <w:sz w:val="24"/>
+                <w:szCs w:val="24"/>
+              </w:rPr>
+              <w:t>Entiteit Relatie Diagram (ERD</w:t>
+            </w:r>
+            <w:r>
+              <w:rPr>
+                <w:rFonts w:ascii="Arial" w:hAnsi="Arial" w:cs="Arial"/>
+                <w:color w:val="000000"/>
+                <w:sz w:val="24"/>
+                <w:szCs w:val="24"/>
+              </w:rPr>
+              <w:t>)</w:t>
+            </w:r>
+          </w:p>
+        </w:tc>
+        <w:tc>
+          <w:tcPr>
+            <w:tcW w:w="3206" w:type="dxa"/>
+          </w:tcPr>
+          <w:p>
+            <w:pPr>
+              <w:rPr>
+                <w:lang w:val="en-GB"/>
+              </w:rPr>
+            </w:pPr>
+            <w:r>
+              <w:rPr>
+                <w:lang w:val="en-GB"/>
+              </w:rPr>
+              <w:t>1 week (4-03-2019 &gt; 8-03-2019)</w:t>
+            </w:r>
+          </w:p>
+        </w:tc>
+        <w:tc>
+          <w:tcPr>
+            <w:tcW w:w="3206" w:type="dxa"/>
+          </w:tcPr>
+          <w:p>
+            <w:pPr>
+              <w:rPr>
+                <w:lang w:val="en-GB"/>
+              </w:rPr>
+            </w:pPr>
+          </w:p>
+        </w:tc>
+      </w:tr>
+      <w:tr>
+        <w:trPr>
+          <w:trHeight w:val="621"/>
+        </w:trPr>
+        <w:tc>
+          <w:tcPr>
+            <w:tcW w:w="3204" w:type="dxa"/>
+          </w:tcPr>
+          <w:p>
+            <w:pPr>
+              <w:rPr>
+                <w:rFonts w:ascii="Arial" w:hAnsi="Arial" w:cs="Arial"/>
+                <w:sz w:val="24"/>
+                <w:szCs w:val="24"/>
+                <w:lang w:val="en-GB"/>
+              </w:rPr>
+            </w:pPr>
+            <w:r>
+              <w:rPr>
+                <w:rFonts w:ascii="Arial" w:hAnsi="Arial" w:cs="Arial"/>
+                <w:color w:val="000000"/>
+                <w:sz w:val="24"/>
+                <w:szCs w:val="24"/>
+              </w:rPr>
+              <w:t>Schermontwerp (Human Computer Interface)</w:t>
+            </w:r>
+          </w:p>
+        </w:tc>
+        <w:tc>
+          <w:tcPr>
+            <w:tcW w:w="3206" w:type="dxa"/>
+          </w:tcPr>
+          <w:p>
+            <w:r>
+              <w:t xml:space="preserve">      1 week                 ( 4-03-2019     &gt;      </w:t>
+            </w:r>
+            <w:r>
+              <w:t>8-03-2019</w:t>
+            </w:r>
+            <w:r>
+              <w:t>)</w:t>
+            </w:r>
+          </w:p>
+          <w:p>
+            <w:pPr>
+              <w:rPr>
+                <w:lang w:val="en-GB"/>
+              </w:rPr>
+            </w:pPr>
+          </w:p>
+        </w:tc>
+        <w:tc>
+          <w:tcPr>
+            <w:tcW w:w="3206" w:type="dxa"/>
+          </w:tcPr>
+          <w:p>
+            <w:pPr>
+              <w:rPr>
+                <w:lang w:val="en-GB"/>
+              </w:rPr>
+            </w:pPr>
+          </w:p>
+        </w:tc>
+      </w:tr>
+      <w:tr>
+        <w:trPr>
+          <w:trHeight w:val="647"/>
+        </w:trPr>
+        <w:tc>
+          <w:tcPr>
+            <w:tcW w:w="3204" w:type="dxa"/>
+          </w:tcPr>
+          <w:p>
+            <w:pPr>
+              <w:rPr>
+                <w:lang w:val="en-GB"/>
+              </w:rPr>
+            </w:pPr>
+          </w:p>
+        </w:tc>
+        <w:tc>
+          <w:tcPr>
+            <w:tcW w:w="3206" w:type="dxa"/>
+          </w:tcPr>
+          <w:p>
+            <w:pPr>
+              <w:rPr>
+                <w:lang w:val="en-GB"/>
+              </w:rPr>
+            </w:pPr>
+          </w:p>
+        </w:tc>
+        <w:tc>
+          <w:tcPr>
+            <w:tcW w:w="3206" w:type="dxa"/>
+          </w:tcPr>
+          <w:p>
+            <w:pPr>
+              <w:rPr>
+                <w:lang w:val="en-GB"/>
+              </w:rPr>
+            </w:pPr>
           </w:p>
         </w:tc>
       </w:tr>
     </w:tbl>
-    <w:p/>
-    <w:p/>
-    <w:p/>
-    <w:p/>
-    <w:p/>
-    <w:p/>
-    <w:tbl>
-      <w:tblPr>
-        <w:tblStyle w:val="TableGrid"/>
-        <w:tblW w:w="0" w:type="auto"/>
-        <w:tblLook w:val="04A0" w:firstRow="1" w:lastRow="0" w:firstColumn="1" w:lastColumn="0" w:noHBand="0" w:noVBand="1"/>
-      </w:tblPr>
-      <w:tblGrid>
-        <w:gridCol w:w="3341"/>
-        <w:gridCol w:w="1327"/>
-        <w:gridCol w:w="1214"/>
-        <w:gridCol w:w="917"/>
-        <w:gridCol w:w="2263"/>
-      </w:tblGrid>
-      <w:tr>
-        <w:tc>
-          <w:tcPr>
-            <w:tcW w:w="9062" w:type="dxa"/>
-            <w:gridSpan w:val="5"/>
-          </w:tcPr>
-          <w:p>
-            <w:pPr>
-              <w:rPr>
-                <w:b/>
-              </w:rPr>
-            </w:pPr>
-            <w:r>
-              <w:rPr>
-                <w:b/>
-              </w:rPr>
-              <w:t>Takenlijst</w:t>
-            </w:r>
-          </w:p>
-        </w:tc>
-      </w:tr>
-      <w:tr>
-        <w:tc>
-          <w:tcPr>
-            <w:tcW w:w="3341" w:type="dxa"/>
-          </w:tcPr>
-          <w:p>
-            <w:pPr>
-              <w:rPr>
-                <w:b/>
-              </w:rPr>
-            </w:pPr>
-            <w:r>
-              <w:rPr>
-                <w:b/>
-              </w:rPr>
-              <w:t>Subtaak</w:t>
-            </w:r>
-          </w:p>
-        </w:tc>
-        <w:tc>
-          <w:tcPr>
-            <w:tcW w:w="1327" w:type="dxa"/>
-          </w:tcPr>
-          <w:p>
-            <w:pPr>
-              <w:rPr>
-                <w:b/>
-              </w:rPr>
-            </w:pPr>
-            <w:r>
-              <w:rPr>
-                <w:b/>
-              </w:rPr>
-              <w:t>Begindatum</w:t>
-            </w:r>
-          </w:p>
-        </w:tc>
-        <w:tc>
-          <w:tcPr>
-            <w:tcW w:w="1214" w:type="dxa"/>
-          </w:tcPr>
-          <w:p>
-            <w:pPr>
-              <w:rPr>
-                <w:b/>
-              </w:rPr>
-            </w:pPr>
-            <w:r>
-              <w:rPr>
-                <w:b/>
-              </w:rPr>
-              <w:t>Einddatum</w:t>
-            </w:r>
-          </w:p>
-        </w:tc>
-        <w:tc>
-          <w:tcPr>
-            <w:tcW w:w="917" w:type="dxa"/>
-          </w:tcPr>
-          <w:p>
-            <w:pPr>
-              <w:rPr>
-                <w:b/>
-              </w:rPr>
-            </w:pPr>
-            <w:r>
-              <w:rPr>
-                <w:b/>
-              </w:rPr>
-              <w:t>Duur</w:t>
-            </w:r>
-          </w:p>
-        </w:tc>
-        <w:tc>
-          <w:tcPr>
-            <w:tcW w:w="2263" w:type="dxa"/>
-          </w:tcPr>
-          <w:p>
-            <w:pPr>
-              <w:rPr>
-                <w:b/>
-              </w:rPr>
-            </w:pPr>
-            <w:r>
-              <w:rPr>
-                <w:b/>
-              </w:rPr>
-              <w:t>Betrokkenen</w:t>
-            </w:r>
-          </w:p>
-        </w:tc>
-      </w:tr>
-      <w:tr>
-        <w:tc>
-          <w:tcPr>
-            <w:tcW w:w="3341" w:type="dxa"/>
-          </w:tcPr>
-          <w:p>
-            <w:r>
-              <w:t>Ontwikkelomgeving in orde maken</w:t>
-            </w:r>
-          </w:p>
-        </w:tc>
-        <w:tc>
-          <w:tcPr>
-            <w:tcW w:w="1327" w:type="dxa"/>
-          </w:tcPr>
-          <w:p>
-            <w:r>
-              <w:t>4-2-2019</w:t>
-            </w:r>
-          </w:p>
-        </w:tc>
-        <w:tc>
-          <w:tcPr>
-            <w:tcW w:w="1214" w:type="dxa"/>
-          </w:tcPr>
-          <w:p>
-            <w:r>
-              <w:t>5-2-2019</w:t>
-            </w:r>
-          </w:p>
-        </w:tc>
-        <w:tc>
-          <w:tcPr>
-            <w:tcW w:w="917" w:type="dxa"/>
-          </w:tcPr>
-          <w:p>
-            <w:r>
-              <w:t>1 uur</w:t>
-            </w:r>
-          </w:p>
-        </w:tc>
-        <w:tc>
-          <w:tcPr>
-            <w:tcW w:w="2263" w:type="dxa"/>
-          </w:tcPr>
-          <w:p>
-            <w:pPr>
-              <w:rPr>
-                <w:lang w:val="en-GB"/>
-              </w:rPr>
-            </w:pPr>
-            <w:proofErr w:type="spellStart"/>
-            <w:r>
-              <w:rPr>
-                <w:lang w:val="en-GB"/>
-              </w:rPr>
-              <w:t>Netanel</w:t>
-            </w:r>
-            <w:proofErr w:type="spellEnd"/>
-            <w:r>
-              <w:rPr>
-                <w:lang w:val="en-GB"/>
-              </w:rPr>
-              <w:t xml:space="preserve"> </w:t>
-            </w:r>
-            <w:r>
-              <w:rPr>
-                <w:lang w:val="en-GB"/>
-              </w:rPr>
-              <w:t>Dorothea</w:t>
-            </w:r>
-          </w:p>
-          <w:p>
-            <w:pPr>
-              <w:rPr>
-                <w:lang w:val="en-GB"/>
-              </w:rPr>
-            </w:pPr>
-            <w:r>
-              <w:rPr>
-                <w:lang w:val="en-GB"/>
-              </w:rPr>
-              <w:t xml:space="preserve">Patrick </w:t>
-            </w:r>
-            <w:proofErr w:type="spellStart"/>
-            <w:r>
-              <w:rPr>
-                <w:lang w:val="en-GB"/>
-              </w:rPr>
-              <w:t>Devilee</w:t>
-            </w:r>
-            <w:proofErr w:type="spellEnd"/>
-          </w:p>
-          <w:p>
-            <w:pPr>
-              <w:rPr>
-                <w:lang w:val="en-GB"/>
-              </w:rPr>
-            </w:pPr>
-            <w:r>
-              <w:rPr>
-                <w:lang w:val="en-GB"/>
-              </w:rPr>
-              <w:t>Wendy Segaar</w:t>
-            </w:r>
-          </w:p>
-        </w:tc>
-      </w:tr>
-      <w:tr>
-        <w:tc>
-          <w:tcPr>
-            <w:tcW w:w="3341" w:type="dxa"/>
-          </w:tcPr>
-          <w:p>
-            <w:r>
-              <w:t>Word-sjabloon maken en kiezen</w:t>
-            </w:r>
-          </w:p>
-        </w:tc>
-        <w:tc>
-          <w:tcPr>
-            <w:tcW w:w="1327" w:type="dxa"/>
-          </w:tcPr>
-          <w:p>
-            <w:r>
-              <w:t>5-2-2019</w:t>
-            </w:r>
-          </w:p>
-        </w:tc>
-        <w:tc>
-          <w:tcPr>
-            <w:tcW w:w="1214" w:type="dxa"/>
-          </w:tcPr>
-          <w:p>
-            <w:r>
-              <w:t>5-2-2019</w:t>
-            </w:r>
-          </w:p>
-        </w:tc>
-        <w:tc>
-          <w:tcPr>
-            <w:tcW w:w="917" w:type="dxa"/>
-          </w:tcPr>
-          <w:p>
-            <w:r>
-              <w:t>30 min</w:t>
-            </w:r>
-          </w:p>
-        </w:tc>
-        <w:tc>
-          <w:tcPr>
-            <w:tcW w:w="2263" w:type="dxa"/>
-          </w:tcPr>
-          <w:p>
-            <w:pPr>
-              <w:rPr>
-                <w:lang w:val="en-GB"/>
-              </w:rPr>
-            </w:pPr>
-            <w:proofErr w:type="spellStart"/>
-            <w:r>
-              <w:rPr>
-                <w:lang w:val="en-GB"/>
-              </w:rPr>
-              <w:t>Netanel</w:t>
-            </w:r>
-            <w:proofErr w:type="spellEnd"/>
-            <w:r>
-              <w:rPr>
-                <w:lang w:val="en-GB"/>
-              </w:rPr>
-              <w:t xml:space="preserve"> </w:t>
-            </w:r>
-            <w:r>
-              <w:rPr>
-                <w:lang w:val="en-GB"/>
-              </w:rPr>
-              <w:t>Dorothea</w:t>
-            </w:r>
-          </w:p>
-          <w:p>
-            <w:pPr>
-              <w:rPr>
-                <w:lang w:val="en-GB"/>
-              </w:rPr>
-            </w:pPr>
-            <w:r>
-              <w:rPr>
-                <w:lang w:val="en-GB"/>
-              </w:rPr>
-              <w:t xml:space="preserve">Patrick </w:t>
-            </w:r>
-            <w:proofErr w:type="spellStart"/>
-            <w:r>
-              <w:rPr>
-                <w:lang w:val="en-GB"/>
-              </w:rPr>
-              <w:t>Devilee</w:t>
-            </w:r>
-            <w:proofErr w:type="spellEnd"/>
-          </w:p>
-          <w:p>
-            <w:pPr>
-              <w:rPr>
-                <w:lang w:val="en-GB"/>
-              </w:rPr>
-            </w:pPr>
-            <w:r>
-              <w:rPr>
-                <w:lang w:val="en-GB"/>
-              </w:rPr>
-              <w:t>Wendy Segaar</w:t>
-            </w:r>
-          </w:p>
-        </w:tc>
-      </w:tr>
-      <w:tr>
-        <w:tc>
-          <w:tcPr>
-            <w:tcW w:w="3341" w:type="dxa"/>
-          </w:tcPr>
-          <w:p>
-            <w:r>
-              <w:t>Vragen bedenken</w:t>
-            </w:r>
-          </w:p>
-        </w:tc>
-        <w:tc>
-          <w:tcPr>
-            <w:tcW w:w="1327" w:type="dxa"/>
-          </w:tcPr>
-          <w:p>
-            <w:r>
-              <w:t>6-2-2019</w:t>
-            </w:r>
-          </w:p>
-        </w:tc>
-        <w:tc>
-          <w:tcPr>
-            <w:tcW w:w="1214" w:type="dxa"/>
-          </w:tcPr>
-          <w:p>
-            <w:r>
-              <w:t>6-2-2019</w:t>
-            </w:r>
-          </w:p>
-        </w:tc>
-        <w:tc>
-          <w:tcPr>
-            <w:tcW w:w="917" w:type="dxa"/>
-          </w:tcPr>
-          <w:p>
-            <w:r>
-              <w:t>1 uur</w:t>
-            </w:r>
-          </w:p>
-        </w:tc>
-        <w:tc>
-          <w:tcPr>
-            <w:tcW w:w="2263" w:type="dxa"/>
-          </w:tcPr>
-          <w:p>
-            <w:pPr>
-              <w:rPr>
-                <w:lang w:val="en-GB"/>
-              </w:rPr>
-            </w:pPr>
-            <w:proofErr w:type="spellStart"/>
-            <w:r>
-              <w:rPr>
-                <w:lang w:val="en-GB"/>
-              </w:rPr>
-              <w:t>Netanel</w:t>
-            </w:r>
-            <w:proofErr w:type="spellEnd"/>
-            <w:r>
-              <w:rPr>
-                <w:lang w:val="en-GB"/>
-              </w:rPr>
-              <w:t xml:space="preserve"> </w:t>
-            </w:r>
-            <w:r>
-              <w:rPr>
-                <w:lang w:val="en-GB"/>
-              </w:rPr>
-              <w:t>Dorothea</w:t>
-            </w:r>
-            <w:r>
-              <w:rPr>
-                <w:lang w:val="en-GB"/>
-              </w:rPr>
-              <w:br/>
-            </w:r>
-            <w:r>
-              <w:rPr>
-                <w:lang w:val="en-GB"/>
-              </w:rPr>
-              <w:t xml:space="preserve">Patrick </w:t>
-            </w:r>
-            <w:proofErr w:type="spellStart"/>
-            <w:r>
-              <w:rPr>
-                <w:lang w:val="en-GB"/>
-              </w:rPr>
-              <w:t>Devilee</w:t>
-            </w:r>
-            <w:proofErr w:type="spellEnd"/>
-          </w:p>
-          <w:p>
-            <w:pPr>
-              <w:rPr>
-                <w:lang w:val="en-GB"/>
-              </w:rPr>
-            </w:pPr>
-            <w:r>
-              <w:rPr>
-                <w:lang w:val="en-GB"/>
-              </w:rPr>
-              <w:t>Wendy Segaar</w:t>
-            </w:r>
-          </w:p>
-        </w:tc>
-      </w:tr>
-      <w:tr>
-        <w:tc>
-          <w:tcPr>
-            <w:tcW w:w="3341" w:type="dxa"/>
-            <w:shd w:val="clear" w:color="auto" w:fill="FFF2CC" w:themeFill="accent4" w:themeFillTint="33"/>
-          </w:tcPr>
-          <w:p>
-            <w:r>
-              <w:t xml:space="preserve">Samenvatting project schrijven </w:t>
-            </w:r>
-            <w:r>
-              <w:t>(1.)</w:t>
-            </w:r>
-          </w:p>
-        </w:tc>
-        <w:tc>
-          <w:tcPr>
-            <w:tcW w:w="1327" w:type="dxa"/>
-            <w:shd w:val="clear" w:color="auto" w:fill="FFF2CC" w:themeFill="accent4" w:themeFillTint="33"/>
-          </w:tcPr>
-          <w:p>
-            <w:r>
-              <w:t>8-2-2019</w:t>
-            </w:r>
-          </w:p>
-        </w:tc>
-        <w:tc>
-          <w:tcPr>
-            <w:tcW w:w="1214" w:type="dxa"/>
-            <w:shd w:val="clear" w:color="auto" w:fill="FFF2CC" w:themeFill="accent4" w:themeFillTint="33"/>
-          </w:tcPr>
-          <w:p>
-            <w:r>
-              <w:t>8-2-2-2019</w:t>
-            </w:r>
-          </w:p>
-        </w:tc>
-        <w:tc>
-          <w:tcPr>
-            <w:tcW w:w="917" w:type="dxa"/>
-            <w:shd w:val="clear" w:color="auto" w:fill="FFF2CC" w:themeFill="accent4" w:themeFillTint="33"/>
-          </w:tcPr>
-          <w:p>
-            <w:r>
-              <w:t>10</w:t>
-            </w:r>
-            <w:r>
-              <w:t xml:space="preserve"> min</w:t>
-            </w:r>
-          </w:p>
-        </w:tc>
-        <w:tc>
-          <w:tcPr>
-            <w:tcW w:w="2263" w:type="dxa"/>
-            <w:shd w:val="clear" w:color="auto" w:fill="FFF2CC" w:themeFill="accent4" w:themeFillTint="33"/>
-          </w:tcPr>
-          <w:p>
-            <w:r>
-              <w:t>Wendy Segaar</w:t>
-            </w:r>
-          </w:p>
-        </w:tc>
-      </w:tr>
-      <w:tr>
-        <w:tc>
-          <w:tcPr>
-            <w:tcW w:w="3341" w:type="dxa"/>
-            <w:shd w:val="clear" w:color="auto" w:fill="FFF2CC" w:themeFill="accent4" w:themeFillTint="33"/>
-          </w:tcPr>
-          <w:p>
-            <w:r>
-              <w:t xml:space="preserve">Aanleiding </w:t>
-            </w:r>
-            <w:r>
-              <w:t xml:space="preserve">schrijven </w:t>
-            </w:r>
-            <w:r>
-              <w:t>(2.)</w:t>
-            </w:r>
-          </w:p>
-        </w:tc>
-        <w:tc>
-          <w:tcPr>
-            <w:tcW w:w="1327" w:type="dxa"/>
-            <w:shd w:val="clear" w:color="auto" w:fill="FFF2CC" w:themeFill="accent4" w:themeFillTint="33"/>
-          </w:tcPr>
-          <w:p/>
-        </w:tc>
-        <w:tc>
-          <w:tcPr>
-            <w:tcW w:w="1214" w:type="dxa"/>
-            <w:shd w:val="clear" w:color="auto" w:fill="FFF2CC" w:themeFill="accent4" w:themeFillTint="33"/>
-          </w:tcPr>
-          <w:p/>
-        </w:tc>
-        <w:tc>
-          <w:tcPr>
-            <w:tcW w:w="917" w:type="dxa"/>
-            <w:shd w:val="clear" w:color="auto" w:fill="FFF2CC" w:themeFill="accent4" w:themeFillTint="33"/>
-          </w:tcPr>
-          <w:p>
-            <w:r>
-              <w:t>10 min</w:t>
-            </w:r>
-          </w:p>
-        </w:tc>
-        <w:tc>
-          <w:tcPr>
-            <w:tcW w:w="2263" w:type="dxa"/>
-            <w:shd w:val="clear" w:color="auto" w:fill="FFF2CC" w:themeFill="accent4" w:themeFillTint="33"/>
-          </w:tcPr>
-          <w:p>
-            <w:r>
-              <w:t>Patrick Devilee</w:t>
-            </w:r>
-          </w:p>
-        </w:tc>
-      </w:tr>
-      <w:tr>
-        <w:tc>
-          <w:tcPr>
-            <w:tcW w:w="3341" w:type="dxa"/>
-            <w:shd w:val="clear" w:color="auto" w:fill="FFF2CC" w:themeFill="accent4" w:themeFillTint="33"/>
-          </w:tcPr>
-          <w:p>
-            <w:r>
-              <w:t>Applicatie beschrijven (3.)</w:t>
-            </w:r>
-          </w:p>
-        </w:tc>
-        <w:tc>
-          <w:tcPr>
-            <w:tcW w:w="1327" w:type="dxa"/>
-            <w:shd w:val="clear" w:color="auto" w:fill="FFF2CC" w:themeFill="accent4" w:themeFillTint="33"/>
-          </w:tcPr>
-          <w:p/>
-        </w:tc>
-        <w:tc>
-          <w:tcPr>
-            <w:tcW w:w="1214" w:type="dxa"/>
-            <w:shd w:val="clear" w:color="auto" w:fill="FFF2CC" w:themeFill="accent4" w:themeFillTint="33"/>
-          </w:tcPr>
-          <w:p/>
-        </w:tc>
-        <w:tc>
-          <w:tcPr>
-            <w:tcW w:w="917" w:type="dxa"/>
-            <w:shd w:val="clear" w:color="auto" w:fill="FFF2CC" w:themeFill="accent4" w:themeFillTint="33"/>
-          </w:tcPr>
-          <w:p>
-            <w:r>
-              <w:t>15 min</w:t>
-            </w:r>
-          </w:p>
-        </w:tc>
-        <w:tc>
-          <w:tcPr>
-            <w:tcW w:w="2263" w:type="dxa"/>
-            <w:shd w:val="clear" w:color="auto" w:fill="FFF2CC" w:themeFill="accent4" w:themeFillTint="33"/>
-          </w:tcPr>
-          <w:p>
-            <w:r>
-              <w:t>Wendy Segaar</w:t>
-            </w:r>
-          </w:p>
-        </w:tc>
-      </w:tr>
-      <w:tr>
-        <w:tc>
-          <w:tcPr>
-            <w:tcW w:w="3341" w:type="dxa"/>
-            <w:shd w:val="clear" w:color="auto" w:fill="FFF2CC" w:themeFill="accent4" w:themeFillTint="33"/>
-          </w:tcPr>
-          <w:p>
-            <w:r>
-              <w:t xml:space="preserve">Doelen </w:t>
-            </w:r>
-            <w:r>
-              <w:t>beschrijven (4.)</w:t>
-            </w:r>
-          </w:p>
-        </w:tc>
-        <w:tc>
-          <w:tcPr>
-            <w:tcW w:w="1327" w:type="dxa"/>
-            <w:shd w:val="clear" w:color="auto" w:fill="FFF2CC" w:themeFill="accent4" w:themeFillTint="33"/>
-          </w:tcPr>
-          <w:p/>
-        </w:tc>
-        <w:tc>
-          <w:tcPr>
-            <w:tcW w:w="1214" w:type="dxa"/>
-            <w:shd w:val="clear" w:color="auto" w:fill="FFF2CC" w:themeFill="accent4" w:themeFillTint="33"/>
-          </w:tcPr>
-          <w:p/>
-        </w:tc>
-        <w:tc>
-          <w:tcPr>
-            <w:tcW w:w="917" w:type="dxa"/>
-            <w:shd w:val="clear" w:color="auto" w:fill="FFF2CC" w:themeFill="accent4" w:themeFillTint="33"/>
-          </w:tcPr>
-          <w:p>
-            <w:r>
-              <w:t>10 min</w:t>
-            </w:r>
-          </w:p>
-        </w:tc>
-        <w:tc>
-          <w:tcPr>
-            <w:tcW w:w="2263" w:type="dxa"/>
-            <w:shd w:val="clear" w:color="auto" w:fill="FFF2CC" w:themeFill="accent4" w:themeFillTint="33"/>
-          </w:tcPr>
-          <w:p>
-            <w:r>
-              <w:t>Netanel Dorothea</w:t>
-            </w:r>
-          </w:p>
-        </w:tc>
-      </w:tr>
-      <w:tr>
-        <w:tc>
-          <w:tcPr>
-            <w:tcW w:w="3341" w:type="dxa"/>
-            <w:shd w:val="clear" w:color="auto" w:fill="FFF2CC" w:themeFill="accent4" w:themeFillTint="33"/>
-          </w:tcPr>
-          <w:p>
-            <w:r>
-              <w:t>Doelgroepen beschrijven (5.)</w:t>
-            </w:r>
-          </w:p>
-        </w:tc>
-        <w:tc>
-          <w:tcPr>
-            <w:tcW w:w="1327" w:type="dxa"/>
-            <w:shd w:val="clear" w:color="auto" w:fill="FFF2CC" w:themeFill="accent4" w:themeFillTint="33"/>
-          </w:tcPr>
-          <w:p/>
-        </w:tc>
-        <w:tc>
-          <w:tcPr>
-            <w:tcW w:w="1214" w:type="dxa"/>
-            <w:shd w:val="clear" w:color="auto" w:fill="FFF2CC" w:themeFill="accent4" w:themeFillTint="33"/>
-          </w:tcPr>
-          <w:p/>
-        </w:tc>
-        <w:tc>
-          <w:tcPr>
-            <w:tcW w:w="917" w:type="dxa"/>
-            <w:shd w:val="clear" w:color="auto" w:fill="FFF2CC" w:themeFill="accent4" w:themeFillTint="33"/>
-          </w:tcPr>
-          <w:p>
-            <w:r>
-              <w:t>10 min</w:t>
-            </w:r>
-          </w:p>
-        </w:tc>
-        <w:tc>
-          <w:tcPr>
-            <w:tcW w:w="2263" w:type="dxa"/>
-            <w:shd w:val="clear" w:color="auto" w:fill="FFF2CC" w:themeFill="accent4" w:themeFillTint="33"/>
-          </w:tcPr>
-          <w:p>
-            <w:r>
-              <w:t>Wendy Segaar</w:t>
-            </w:r>
-          </w:p>
-        </w:tc>
-      </w:tr>
-      <w:tr>
-        <w:tc>
-          <w:tcPr>
-            <w:tcW w:w="3341" w:type="dxa"/>
-            <w:shd w:val="clear" w:color="auto" w:fill="FFF2CC" w:themeFill="accent4" w:themeFillTint="33"/>
-          </w:tcPr>
-          <w:p>
-            <w:r>
-              <w:t>Vormgeving beschrijven (6.)</w:t>
-            </w:r>
-          </w:p>
-        </w:tc>
-        <w:tc>
-          <w:tcPr>
-            <w:tcW w:w="1327" w:type="dxa"/>
-            <w:shd w:val="clear" w:color="auto" w:fill="FFF2CC" w:themeFill="accent4" w:themeFillTint="33"/>
-          </w:tcPr>
-          <w:p/>
-        </w:tc>
-        <w:tc>
-          <w:tcPr>
-            <w:tcW w:w="1214" w:type="dxa"/>
-            <w:shd w:val="clear" w:color="auto" w:fill="FFF2CC" w:themeFill="accent4" w:themeFillTint="33"/>
-          </w:tcPr>
-          <w:p/>
-        </w:tc>
-        <w:tc>
-          <w:tcPr>
-            <w:tcW w:w="917" w:type="dxa"/>
-            <w:shd w:val="clear" w:color="auto" w:fill="FFF2CC" w:themeFill="accent4" w:themeFillTint="33"/>
-          </w:tcPr>
-          <w:p>
-            <w:r>
-              <w:t>10 min</w:t>
-            </w:r>
-          </w:p>
-        </w:tc>
-        <w:tc>
-          <w:tcPr>
-            <w:tcW w:w="2263" w:type="dxa"/>
-            <w:shd w:val="clear" w:color="auto" w:fill="FFF2CC" w:themeFill="accent4" w:themeFillTint="33"/>
-          </w:tcPr>
-          <w:p>
-            <w:r>
-              <w:t>Netanel Dorothea</w:t>
-            </w:r>
-          </w:p>
-        </w:tc>
-      </w:tr>
-      <w:tr>
-        <w:tc>
-          <w:tcPr>
-            <w:tcW w:w="3341" w:type="dxa"/>
-            <w:shd w:val="clear" w:color="auto" w:fill="FFF2CC" w:themeFill="accent4" w:themeFillTint="33"/>
-          </w:tcPr>
-          <w:p>
-            <w:r>
-              <w:t>Informatie beschrijven (7.)</w:t>
-            </w:r>
-          </w:p>
-        </w:tc>
-        <w:tc>
-          <w:tcPr>
-            <w:tcW w:w="1327" w:type="dxa"/>
-            <w:shd w:val="clear" w:color="auto" w:fill="FFF2CC" w:themeFill="accent4" w:themeFillTint="33"/>
-          </w:tcPr>
-          <w:p/>
-        </w:tc>
-        <w:tc>
-          <w:tcPr>
-            <w:tcW w:w="1214" w:type="dxa"/>
-            <w:shd w:val="clear" w:color="auto" w:fill="FFF2CC" w:themeFill="accent4" w:themeFillTint="33"/>
-          </w:tcPr>
-          <w:p/>
-        </w:tc>
-        <w:tc>
-          <w:tcPr>
-            <w:tcW w:w="917" w:type="dxa"/>
-            <w:shd w:val="clear" w:color="auto" w:fill="FFF2CC" w:themeFill="accent4" w:themeFillTint="33"/>
-          </w:tcPr>
-          <w:p>
-            <w:r>
-              <w:t>10 min</w:t>
-            </w:r>
-          </w:p>
-        </w:tc>
-        <w:tc>
-          <w:tcPr>
-            <w:tcW w:w="2263" w:type="dxa"/>
-            <w:shd w:val="clear" w:color="auto" w:fill="FFF2CC" w:themeFill="accent4" w:themeFillTint="33"/>
-          </w:tcPr>
-          <w:p>
-            <w:r>
-              <w:t>Wendy Segaar</w:t>
-            </w:r>
-          </w:p>
-        </w:tc>
-      </w:tr>
-      <w:tr>
-        <w:tc>
-          <w:tcPr>
-            <w:tcW w:w="3341" w:type="dxa"/>
-            <w:shd w:val="clear" w:color="auto" w:fill="FFF2CC" w:themeFill="accent4" w:themeFillTint="33"/>
-          </w:tcPr>
-          <w:p>
-            <w:r>
-              <w:t>Interactie beschrijven (8.)</w:t>
-            </w:r>
-          </w:p>
-        </w:tc>
-        <w:tc>
-          <w:tcPr>
-            <w:tcW w:w="1327" w:type="dxa"/>
-            <w:shd w:val="clear" w:color="auto" w:fill="FFF2CC" w:themeFill="accent4" w:themeFillTint="33"/>
-          </w:tcPr>
-          <w:p/>
-        </w:tc>
-        <w:tc>
-          <w:tcPr>
-            <w:tcW w:w="1214" w:type="dxa"/>
-            <w:shd w:val="clear" w:color="auto" w:fill="FFF2CC" w:themeFill="accent4" w:themeFillTint="33"/>
-          </w:tcPr>
-          <w:p/>
-        </w:tc>
-        <w:tc>
-          <w:tcPr>
-            <w:tcW w:w="917" w:type="dxa"/>
-            <w:shd w:val="clear" w:color="auto" w:fill="FFF2CC" w:themeFill="accent4" w:themeFillTint="33"/>
-          </w:tcPr>
-          <w:p>
-            <w:r>
-              <w:t>15 min</w:t>
-            </w:r>
-          </w:p>
-        </w:tc>
-        <w:tc>
-          <w:tcPr>
-            <w:tcW w:w="2263" w:type="dxa"/>
-            <w:shd w:val="clear" w:color="auto" w:fill="FFF2CC" w:themeFill="accent4" w:themeFillTint="33"/>
-          </w:tcPr>
-          <w:p>
-            <w:r>
-              <w:t>Patrick Devilee</w:t>
-            </w:r>
-          </w:p>
-        </w:tc>
-      </w:tr>
-      <w:tr>
-        <w:tc>
-          <w:tcPr>
-            <w:tcW w:w="3341" w:type="dxa"/>
-            <w:shd w:val="clear" w:color="auto" w:fill="FFF2CC" w:themeFill="accent4" w:themeFillTint="33"/>
-          </w:tcPr>
-          <w:p>
-            <w:r>
-              <w:t>Overige info beschrijven (9.)</w:t>
-            </w:r>
-          </w:p>
-        </w:tc>
-        <w:tc>
-          <w:tcPr>
-            <w:tcW w:w="1327" w:type="dxa"/>
-            <w:shd w:val="clear" w:color="auto" w:fill="FFF2CC" w:themeFill="accent4" w:themeFillTint="33"/>
-          </w:tcPr>
-          <w:p/>
-        </w:tc>
-        <w:tc>
-          <w:tcPr>
-            <w:tcW w:w="1214" w:type="dxa"/>
-            <w:shd w:val="clear" w:color="auto" w:fill="FFF2CC" w:themeFill="accent4" w:themeFillTint="33"/>
-          </w:tcPr>
-          <w:p/>
-        </w:tc>
-        <w:tc>
-          <w:tcPr>
-            <w:tcW w:w="917" w:type="dxa"/>
-            <w:shd w:val="clear" w:color="auto" w:fill="FFF2CC" w:themeFill="accent4" w:themeFillTint="33"/>
-          </w:tcPr>
-          <w:p>
-            <w:r>
-              <w:t>?</w:t>
-            </w:r>
-          </w:p>
-        </w:tc>
-        <w:tc>
-          <w:tcPr>
-            <w:tcW w:w="2263" w:type="dxa"/>
-            <w:shd w:val="clear" w:color="auto" w:fill="FFF2CC" w:themeFill="accent4" w:themeFillTint="33"/>
-          </w:tcPr>
-          <w:p/>
-        </w:tc>
-      </w:tr>
-      <w:tr>
-        <w:tc>
-          <w:tcPr>
-            <w:tcW w:w="3341" w:type="dxa"/>
-            <w:shd w:val="clear" w:color="auto" w:fill="D9E2F3" w:themeFill="accent1" w:themeFillTint="33"/>
-          </w:tcPr>
-          <w:p>
-            <w:r>
-              <w:t>Inleiding plan v aanpak schrijven (1.)</w:t>
-            </w:r>
-          </w:p>
-        </w:tc>
-        <w:tc>
-          <w:tcPr>
-            <w:tcW w:w="1327" w:type="dxa"/>
-            <w:shd w:val="clear" w:color="auto" w:fill="D9E2F3" w:themeFill="accent1" w:themeFillTint="33"/>
-          </w:tcPr>
-          <w:p/>
-        </w:tc>
-        <w:tc>
-          <w:tcPr>
-            <w:tcW w:w="1214" w:type="dxa"/>
-            <w:shd w:val="clear" w:color="auto" w:fill="D9E2F3" w:themeFill="accent1" w:themeFillTint="33"/>
-          </w:tcPr>
-          <w:p/>
-        </w:tc>
-        <w:tc>
-          <w:tcPr>
-            <w:tcW w:w="917" w:type="dxa"/>
-            <w:shd w:val="clear" w:color="auto" w:fill="D9E2F3" w:themeFill="accent1" w:themeFillTint="33"/>
-          </w:tcPr>
-          <w:p>
-            <w:r>
-              <w:t>10 min</w:t>
-            </w:r>
-          </w:p>
-        </w:tc>
-        <w:tc>
-          <w:tcPr>
-            <w:tcW w:w="2263" w:type="dxa"/>
-            <w:shd w:val="clear" w:color="auto" w:fill="D9E2F3" w:themeFill="accent1" w:themeFillTint="33"/>
-          </w:tcPr>
-          <w:p/>
-        </w:tc>
-      </w:tr>
-      <w:tr>
-        <w:tc>
-          <w:tcPr>
-            <w:tcW w:w="3341" w:type="dxa"/>
-            <w:shd w:val="clear" w:color="auto" w:fill="D9E2F3" w:themeFill="accent1" w:themeFillTint="33"/>
-          </w:tcPr>
-          <w:p>
-            <w:r>
-              <w:t>Doelstelling schrijven (2.)</w:t>
-            </w:r>
-          </w:p>
-        </w:tc>
-        <w:tc>
-          <w:tcPr>
-            <w:tcW w:w="1327" w:type="dxa"/>
-            <w:shd w:val="clear" w:color="auto" w:fill="D9E2F3" w:themeFill="accent1" w:themeFillTint="33"/>
-          </w:tcPr>
-          <w:p/>
-        </w:tc>
-        <w:tc>
-          <w:tcPr>
-            <w:tcW w:w="1214" w:type="dxa"/>
-            <w:shd w:val="clear" w:color="auto" w:fill="D9E2F3" w:themeFill="accent1" w:themeFillTint="33"/>
-          </w:tcPr>
-          <w:p/>
-        </w:tc>
-        <w:tc>
-          <w:tcPr>
-            <w:tcW w:w="917" w:type="dxa"/>
-            <w:shd w:val="clear" w:color="auto" w:fill="D9E2F3" w:themeFill="accent1" w:themeFillTint="33"/>
-          </w:tcPr>
-          <w:p>
-            <w:r>
-              <w:t>10 min</w:t>
-            </w:r>
-          </w:p>
-        </w:tc>
-        <w:tc>
-          <w:tcPr>
-            <w:tcW w:w="2263" w:type="dxa"/>
-            <w:shd w:val="clear" w:color="auto" w:fill="D9E2F3" w:themeFill="accent1" w:themeFillTint="33"/>
-          </w:tcPr>
-          <w:p/>
-        </w:tc>
-      </w:tr>
-      <w:tr>
-        <w:tc>
-          <w:tcPr>
-            <w:tcW w:w="3341" w:type="dxa"/>
-            <w:shd w:val="clear" w:color="auto" w:fill="D9E2F3" w:themeFill="accent1" w:themeFillTint="33"/>
-          </w:tcPr>
-          <w:p>
-            <w:r>
-              <w:t>Omschrijving schrijven (3.)</w:t>
-            </w:r>
-          </w:p>
-        </w:tc>
-        <w:tc>
-          <w:tcPr>
-            <w:tcW w:w="1327" w:type="dxa"/>
-            <w:shd w:val="clear" w:color="auto" w:fill="D9E2F3" w:themeFill="accent1" w:themeFillTint="33"/>
-          </w:tcPr>
-          <w:p/>
-        </w:tc>
-        <w:tc>
-          <w:tcPr>
-            <w:tcW w:w="1214" w:type="dxa"/>
-            <w:shd w:val="clear" w:color="auto" w:fill="D9E2F3" w:themeFill="accent1" w:themeFillTint="33"/>
-          </w:tcPr>
-          <w:p/>
-        </w:tc>
-        <w:tc>
-          <w:tcPr>
-            <w:tcW w:w="917" w:type="dxa"/>
-            <w:shd w:val="clear" w:color="auto" w:fill="D9E2F3" w:themeFill="accent1" w:themeFillTint="33"/>
-          </w:tcPr>
-          <w:p>
-            <w:r>
-              <w:t>10 min</w:t>
-            </w:r>
-          </w:p>
-        </w:tc>
-        <w:tc>
-          <w:tcPr>
-            <w:tcW w:w="2263" w:type="dxa"/>
-            <w:shd w:val="clear" w:color="auto" w:fill="D9E2F3" w:themeFill="accent1" w:themeFillTint="33"/>
-          </w:tcPr>
-          <w:p/>
-        </w:tc>
-      </w:tr>
-      <w:tr>
-        <w:tc>
-          <w:tcPr>
-            <w:tcW w:w="3341" w:type="dxa"/>
-            <w:shd w:val="clear" w:color="auto" w:fill="D9E2F3" w:themeFill="accent1" w:themeFillTint="33"/>
-          </w:tcPr>
-          <w:p>
-            <w:r>
-              <w:t>Projectgroep beschrijven (4.)</w:t>
-            </w:r>
-          </w:p>
-        </w:tc>
-        <w:tc>
-          <w:tcPr>
-            <w:tcW w:w="1327" w:type="dxa"/>
-            <w:shd w:val="clear" w:color="auto" w:fill="D9E2F3" w:themeFill="accent1" w:themeFillTint="33"/>
-          </w:tcPr>
-          <w:p>
-            <w:r>
-              <w:t>8-2-2019</w:t>
-            </w:r>
-          </w:p>
-        </w:tc>
-        <w:tc>
-          <w:tcPr>
-            <w:tcW w:w="1214" w:type="dxa"/>
-            <w:shd w:val="clear" w:color="auto" w:fill="D9E2F3" w:themeFill="accent1" w:themeFillTint="33"/>
-          </w:tcPr>
-          <w:p>
-            <w:r>
-              <w:t>8-2-2019</w:t>
-            </w:r>
-          </w:p>
-        </w:tc>
-        <w:tc>
-          <w:tcPr>
-            <w:tcW w:w="917" w:type="dxa"/>
-            <w:shd w:val="clear" w:color="auto" w:fill="D9E2F3" w:themeFill="accent1" w:themeFillTint="33"/>
-          </w:tcPr>
-          <w:p>
-            <w:r>
-              <w:t>10 min</w:t>
-            </w:r>
-          </w:p>
-        </w:tc>
-        <w:tc>
-          <w:tcPr>
-            <w:tcW w:w="2263" w:type="dxa"/>
-            <w:shd w:val="clear" w:color="auto" w:fill="D9E2F3" w:themeFill="accent1" w:themeFillTint="33"/>
-          </w:tcPr>
-          <w:p>
-            <w:pPr>
-              <w:rPr>
-                <w:lang w:val="en-GB"/>
-              </w:rPr>
-            </w:pPr>
-            <w:proofErr w:type="spellStart"/>
-            <w:r>
-              <w:rPr>
-                <w:lang w:val="en-GB"/>
-              </w:rPr>
-              <w:t>Netanel</w:t>
-            </w:r>
-            <w:proofErr w:type="spellEnd"/>
-            <w:r>
-              <w:rPr>
-                <w:lang w:val="en-GB"/>
-              </w:rPr>
-              <w:t xml:space="preserve"> </w:t>
-            </w:r>
-            <w:r>
-              <w:rPr>
-                <w:lang w:val="en-GB"/>
-              </w:rPr>
-              <w:t>Dorothea</w:t>
-            </w:r>
-            <w:r>
-              <w:rPr>
-                <w:lang w:val="en-GB"/>
-              </w:rPr>
-              <w:br/>
-            </w:r>
-            <w:r>
-              <w:rPr>
-                <w:lang w:val="en-GB"/>
-              </w:rPr>
-              <w:t xml:space="preserve">Patrick </w:t>
-            </w:r>
-            <w:proofErr w:type="spellStart"/>
-            <w:r>
-              <w:rPr>
-                <w:lang w:val="en-GB"/>
-              </w:rPr>
-              <w:t>Devilee</w:t>
-            </w:r>
-            <w:proofErr w:type="spellEnd"/>
-          </w:p>
-          <w:p>
-            <w:pPr>
-              <w:rPr>
-                <w:lang w:val="en-GB"/>
-              </w:rPr>
-            </w:pPr>
-            <w:r>
-              <w:rPr>
-                <w:lang w:val="en-GB"/>
-              </w:rPr>
-              <w:t>Wendy Segaar</w:t>
-            </w:r>
-          </w:p>
-        </w:tc>
-      </w:tr>
-      <w:tr>
-        <w:tc>
-          <w:tcPr>
-            <w:tcW w:w="3341" w:type="dxa"/>
-            <w:shd w:val="clear" w:color="auto" w:fill="D9E2F3" w:themeFill="accent1" w:themeFillTint="33"/>
-          </w:tcPr>
-          <w:p>
-            <w:r>
-              <w:t>Benodigdheden</w:t>
-            </w:r>
-            <w:r>
-              <w:t xml:space="preserve"> beschrijven (5.)</w:t>
-            </w:r>
-          </w:p>
-        </w:tc>
-        <w:tc>
-          <w:tcPr>
-            <w:tcW w:w="1327" w:type="dxa"/>
-            <w:shd w:val="clear" w:color="auto" w:fill="D9E2F3" w:themeFill="accent1" w:themeFillTint="33"/>
-          </w:tcPr>
-          <w:p>
-            <w:r>
-              <w:t>8-2-2019</w:t>
-            </w:r>
-          </w:p>
-        </w:tc>
-        <w:tc>
-          <w:tcPr>
-            <w:tcW w:w="1214" w:type="dxa"/>
-            <w:shd w:val="clear" w:color="auto" w:fill="D9E2F3" w:themeFill="accent1" w:themeFillTint="33"/>
-          </w:tcPr>
-          <w:p>
-            <w:r>
-              <w:t>8-2-2019</w:t>
-            </w:r>
-          </w:p>
-        </w:tc>
-        <w:tc>
-          <w:tcPr>
-            <w:tcW w:w="917" w:type="dxa"/>
-            <w:shd w:val="clear" w:color="auto" w:fill="D9E2F3" w:themeFill="accent1" w:themeFillTint="33"/>
-          </w:tcPr>
-          <w:p>
-            <w:r>
-              <w:t>15 min</w:t>
-            </w:r>
-          </w:p>
-        </w:tc>
-        <w:tc>
-          <w:tcPr>
-            <w:tcW w:w="2263" w:type="dxa"/>
-            <w:shd w:val="clear" w:color="auto" w:fill="D9E2F3" w:themeFill="accent1" w:themeFillTint="33"/>
-          </w:tcPr>
-          <w:p>
-            <w:pPr>
-              <w:rPr>
-                <w:lang w:val="en-GB"/>
-              </w:rPr>
-            </w:pPr>
-            <w:proofErr w:type="spellStart"/>
-            <w:r>
-              <w:rPr>
-                <w:lang w:val="en-GB"/>
-              </w:rPr>
-              <w:t>Netanel</w:t>
-            </w:r>
-            <w:proofErr w:type="spellEnd"/>
-            <w:r>
-              <w:rPr>
-                <w:lang w:val="en-GB"/>
-              </w:rPr>
-              <w:t xml:space="preserve"> </w:t>
-            </w:r>
-            <w:r>
-              <w:rPr>
-                <w:lang w:val="en-GB"/>
-              </w:rPr>
-              <w:t>Dorothea</w:t>
-            </w:r>
-            <w:r>
-              <w:rPr>
-                <w:lang w:val="en-GB"/>
-              </w:rPr>
-              <w:br/>
-            </w:r>
-            <w:r>
-              <w:rPr>
-                <w:lang w:val="en-GB"/>
-              </w:rPr>
-              <w:t xml:space="preserve">Patrick </w:t>
-            </w:r>
-            <w:proofErr w:type="spellStart"/>
-            <w:r>
-              <w:rPr>
-                <w:lang w:val="en-GB"/>
-              </w:rPr>
-              <w:t>Devilee</w:t>
-            </w:r>
-            <w:proofErr w:type="spellEnd"/>
-          </w:p>
-          <w:p>
-            <w:pPr>
-              <w:rPr>
-                <w:lang w:val="en-GB"/>
-              </w:rPr>
-            </w:pPr>
-            <w:r>
-              <w:rPr>
-                <w:lang w:val="en-GB"/>
-              </w:rPr>
-              <w:t>Wendy Segaar</w:t>
-            </w:r>
-          </w:p>
-        </w:tc>
-      </w:tr>
-    </w:tbl>
-    <w:p>
-      <w:pPr>
-        <w:rPr>
-          <w:lang w:val="en-GB"/>
-        </w:rPr>
-      </w:pPr>
-    </w:p>
     <w:p>
       <w:pPr>
         <w:rPr>
@@ -5594,7 +5032,7 @@
 </file>
 
 <file path=customXml/itemProps1.xml><?xml version="1.0" encoding="utf-8"?>
-<ds:datastoreItem xmlns:ds="http://schemas.openxmlformats.org/officeDocument/2006/customXml" ds:itemID="{145B3E8A-0915-426F-A3FF-673CDAB85E15}">
+<ds:datastoreItem xmlns:ds="http://schemas.openxmlformats.org/officeDocument/2006/customXml" ds:itemID="{D8728F60-D8E7-4557-A8F1-AF8F128491A9}">
   <ds:schemaRefs>
     <ds:schemaRef ds:uri="http://schemas.openxmlformats.org/officeDocument/2006/bibliography"/>
   </ds:schemaRefs>

</xml_diff>